<commit_message>
feat: update feature in safety report mananger
</commit_message>
<xml_diff>
--- a/storage/templates/mau-bao-cao-an-toan-dap.docx
+++ b/storage/templates/mau-bao-cao-an-toan-dap.docx
@@ -2926,23 +2926,13 @@
         </w:rPr>
         <w:t xml:space="preserve"> </w:t>
       </w:r>
-      <w:proofErr w:type="gramStart"/>
-      <w:r>
-        <w:rPr>
-          <w:rFonts w:ascii="Arial" w:eastAsia="Times New Roman" w:hAnsi="Arial" w:cs="Arial"/>
-          <w:sz w:val="20"/>
-          <w:szCs w:val="20"/>
-        </w:rPr>
-        <w:t>(</w:t>
-      </w:r>
-      <w:proofErr w:type="gramEnd"/>
-      <w:r>
-        <w:rPr>
-          <w:rFonts w:ascii="Arial" w:eastAsia="Times New Roman" w:hAnsi="Arial" w:cs="Arial"/>
-          <w:sz w:val="20"/>
-          <w:szCs w:val="20"/>
-        </w:rPr>
-        <w:t>m)</w:t>
+      <w:r>
+        <w:rPr>
+          <w:rFonts w:ascii="Arial" w:eastAsia="Times New Roman" w:hAnsi="Arial" w:cs="Arial"/>
+          <w:sz w:val="20"/>
+          <w:szCs w:val="20"/>
+        </w:rPr>
+        <w:t>(m)</w:t>
       </w:r>
     </w:p>
     <w:p>
@@ -3299,7 +3289,15 @@
           <w:sz w:val="20"/>
           <w:szCs w:val="20"/>
         </w:rPr>
-        <w:t xml:space="preserve">Có </w:t>
+        <w:t>Bình thường</w:t>
+      </w:r>
+      <w:r>
+        <w:rPr>
+          <w:rFonts w:ascii="Arial" w:eastAsia="Times New Roman" w:hAnsi="Arial" w:cs="Arial"/>
+          <w:sz w:val="20"/>
+          <w:szCs w:val="20"/>
+        </w:rPr>
+        <w:t xml:space="preserve"> </w:t>
       </w:r>
       <w:r>
         <w:rPr>
@@ -3331,7 +3329,23 @@
           <w:sz w:val="20"/>
           <w:szCs w:val="20"/>
         </w:rPr>
-        <w:t xml:space="preserve"> không có </w:t>
+        <w:t xml:space="preserve"> </w:t>
+      </w:r>
+      <w:r>
+        <w:rPr>
+          <w:rFonts w:ascii="Arial" w:eastAsia="Times New Roman" w:hAnsi="Arial" w:cs="Arial"/>
+          <w:sz w:val="20"/>
+          <w:szCs w:val="20"/>
+        </w:rPr>
+        <w:t>Hư hỏng</w:t>
+      </w:r>
+      <w:r>
+        <w:rPr>
+          <w:rFonts w:ascii="Arial" w:eastAsia="Times New Roman" w:hAnsi="Arial" w:cs="Arial"/>
+          <w:sz w:val="20"/>
+          <w:szCs w:val="20"/>
+        </w:rPr>
+        <w:t xml:space="preserve"> </w:t>
       </w:r>
       <w:r>
         <w:rPr>
@@ -3375,7 +3389,15 @@
           <w:sz w:val="20"/>
           <w:szCs w:val="20"/>
         </w:rPr>
-        <w:t>Mô tả hiện trạng: ...................................................................................................................</w:t>
+        <w:t>Mô tả hiện trạng:</w:t>
+      </w:r>
+      <w:r>
+        <w:rPr>
+          <w:rFonts w:ascii="Arial" w:eastAsia="Times New Roman" w:hAnsi="Arial" w:cs="Arial"/>
+          <w:sz w:val="20"/>
+          <w:szCs w:val="20"/>
+        </w:rPr>
+        <w:t xml:space="preserve"> ${OPERATING_SYS_DESCRIPTION}</w:t>
       </w:r>
     </w:p>
     <w:p>
@@ -3545,23 +3567,7 @@
           <w:sz w:val="20"/>
           <w:szCs w:val="20"/>
         </w:rPr>
-        <w:t>${HAS_</w:t>
-      </w:r>
-      <w:r>
-        <w:rPr>
-          <w:rFonts w:ascii="Arial" w:eastAsia="Times New Roman" w:hAnsi="Arial" w:cs="Arial"/>
-          <w:sz w:val="20"/>
-          <w:szCs w:val="20"/>
-        </w:rPr>
-        <w:t>OPERATING_PROCEDURE</w:t>
-      </w:r>
-      <w:r>
-        <w:rPr>
-          <w:rFonts w:ascii="Arial" w:eastAsia="Times New Roman" w:hAnsi="Arial" w:cs="Arial"/>
-          <w:sz w:val="20"/>
-          <w:szCs w:val="20"/>
-        </w:rPr>
-        <w:t>_CHECK_BOX_2}</w:t>
+        <w:t>${HAS_OPERATING_PROCEDURE_CHECK_BOX_2}</w:t>
       </w:r>
     </w:p>
     <w:p>

</xml_diff>